<commit_message>
website is responsive for xs screen size (480px)
</commit_message>
<xml_diff>
--- a/public/CV_DYL_2.docx
+++ b/public/CV_DYL_2.docx
@@ -86,25 +86,7 @@
             <w:sz w:val="24"/>
             <w:szCs w:val="24"/>
           </w:rPr>
-          <w:t xml:space="preserve">Portfolio </w:t>
-        </w:r>
-        <w:r>
-          <w:rPr>
-            <w:rStyle w:val="Hyperlink"/>
-            <w:rFonts w:ascii="Calibri" w:hAnsi="Calibri"/>
-            <w:sz w:val="24"/>
-            <w:szCs w:val="24"/>
-          </w:rPr>
-          <w:t>W</w:t>
-        </w:r>
-        <w:r>
-          <w:rPr>
-            <w:rStyle w:val="Hyperlink"/>
-            <w:rFonts w:ascii="Calibri" w:hAnsi="Calibri"/>
-            <w:sz w:val="24"/>
-            <w:szCs w:val="24"/>
-          </w:rPr>
-          <w:t>ebsite</w:t>
+          <w:t>Portfolio Website</w:t>
         </w:r>
       </w:hyperlink>
       <w:r>
@@ -116,29 +98,7 @@
           <w:szCs w:val="24"/>
           <w:u w:val="none"/>
         </w:rPr>
-        <w:t xml:space="preserve"> </w:t>
-      </w:r>
-      <w:r>
-        <w:rPr>
-          <w:rStyle w:val="Hyperlink"/>
-          <w:rFonts w:ascii="Calibri" w:hAnsi="Calibri"/>
-          <w:color w:val="00B0F0"/>
-          <w:sz w:val="24"/>
-          <w:szCs w:val="24"/>
-          <w:u w:val="none"/>
-        </w:rPr>
-        <w:t>|</w:t>
-      </w:r>
-      <w:r>
-        <w:rPr>
-          <w:rStyle w:val="Hyperlink"/>
-          <w:rFonts w:ascii="Calibri" w:hAnsi="Calibri"/>
-          <w:color w:val="00B0F0"/>
-          <w:sz w:val="24"/>
-          <w:szCs w:val="24"/>
-          <w:u w:val="none"/>
-        </w:rPr>
-        <w:t xml:space="preserve"> </w:t>
+        <w:t xml:space="preserve"> | </w:t>
       </w:r>
       <w:hyperlink r:id="rId11" w:history="1">
         <w:r>
@@ -163,18 +123,7 @@
           <w:szCs w:val="24"/>
           <w:u w:val="none"/>
         </w:rPr>
-        <w:t>|</w:t>
-      </w:r>
-      <w:r>
-        <w:rPr>
-          <w:rStyle w:val="Hyperlink"/>
-          <w:rFonts w:ascii="Calibri" w:hAnsi="Calibri"/>
-          <w:color w:val="00B0F0"/>
-          <w:sz w:val="24"/>
-          <w:szCs w:val="24"/>
-          <w:u w:val="none"/>
-        </w:rPr>
-        <w:t xml:space="preserve"> </w:t>
+        <w:t xml:space="preserve">| </w:t>
       </w:r>
       <w:hyperlink r:id="rId12" w:history="1">
         <w:r>
@@ -184,25 +133,7 @@
             <w:sz w:val="24"/>
             <w:szCs w:val="24"/>
           </w:rPr>
-          <w:t>G</w:t>
-        </w:r>
-        <w:r>
-          <w:rPr>
-            <w:rStyle w:val="Hyperlink"/>
-            <w:rFonts w:ascii="Calibri" w:hAnsi="Calibri"/>
-            <w:sz w:val="24"/>
-            <w:szCs w:val="24"/>
-          </w:rPr>
-          <w:t>i</w:t>
-        </w:r>
-        <w:r>
-          <w:rPr>
-            <w:rStyle w:val="Hyperlink"/>
-            <w:rFonts w:ascii="Calibri" w:hAnsi="Calibri"/>
-            <w:sz w:val="24"/>
-            <w:szCs w:val="24"/>
-          </w:rPr>
-          <w:t>tHub</w:t>
+          <w:t>GitHub</w:t>
         </w:r>
       </w:hyperlink>
     </w:p>
@@ -379,25 +310,14 @@
           <w:highlight w:val="cyan"/>
         </w:rPr>
       </w:pPr>
-      <w:proofErr w:type="spellStart"/>
-      <w:r>
-        <w:rPr>
-          <w:rFonts w:ascii="Calibri" w:hAnsi="Calibri" w:cs="Calibri"/>
-          <w:b/>
-          <w:sz w:val="24"/>
-          <w:szCs w:val="24"/>
-        </w:rPr>
-        <w:t>Bsc</w:t>
-      </w:r>
-      <w:proofErr w:type="spellEnd"/>
-      <w:r>
-        <w:rPr>
-          <w:rFonts w:ascii="Calibri" w:hAnsi="Calibri" w:cs="Calibri"/>
-          <w:b/>
-          <w:sz w:val="24"/>
-          <w:szCs w:val="24"/>
-        </w:rPr>
-        <w:t xml:space="preserve"> – Computer Science</w:t>
+      <w:r>
+        <w:rPr>
+          <w:rFonts w:ascii="Calibri" w:hAnsi="Calibri" w:cs="Calibri"/>
+          <w:b/>
+          <w:sz w:val="24"/>
+          <w:szCs w:val="24"/>
+        </w:rPr>
+        <w:t>Bsc – Computer Science</w:t>
       </w:r>
       <w:r>
         <w:rPr>
@@ -426,7 +346,6 @@
         </w:rPr>
         <w:tab/>
       </w:r>
-      <w:proofErr w:type="spellStart"/>
       <w:r>
         <w:rPr>
           <w:rFonts w:ascii="Calibri" w:hAnsi="Calibri" w:cs="Calibri"/>
@@ -435,9 +354,114 @@
           <w:szCs w:val="24"/>
           <w:u w:val="single"/>
         </w:rPr>
-        <w:t>Wallacedene</w:t>
-      </w:r>
-      <w:proofErr w:type="spellEnd"/>
+        <w:t>Wallacedene Secondary School</w:t>
+      </w:r>
+      <w:r>
+        <w:rPr>
+          <w:rFonts w:ascii="Calibri" w:hAnsi="Calibri" w:cs="Calibri"/>
+          <w:b/>
+          <w:sz w:val="24"/>
+          <w:szCs w:val="24"/>
+        </w:rPr>
+        <w:tab/>
+      </w:r>
+      <w:r>
+        <w:rPr>
+          <w:rFonts w:ascii="Calibri" w:hAnsi="Calibri" w:cs="Calibri"/>
+          <w:b/>
+          <w:sz w:val="24"/>
+          <w:szCs w:val="24"/>
+        </w:rPr>
+        <w:t xml:space="preserve">           </w:t>
+      </w:r>
+      <w:r>
+        <w:rPr>
+          <w:rFonts w:ascii="Calibri" w:hAnsi="Calibri" w:cs="Calibri"/>
+          <w:b/>
+          <w:bCs/>
+          <w:sz w:val="24"/>
+          <w:szCs w:val="24"/>
+        </w:rPr>
+        <w:t>201</w:t>
+      </w:r>
+      <w:r>
+        <w:rPr>
+          <w:rFonts w:ascii="Calibri" w:hAnsi="Calibri" w:cs="Calibri"/>
+          <w:b/>
+          <w:bCs/>
+          <w:sz w:val="24"/>
+          <w:szCs w:val="24"/>
+        </w:rPr>
+        <w:t xml:space="preserve">2 </w:t>
+      </w:r>
+      <w:r>
+        <w:rPr>
+          <w:rFonts w:ascii="Calibri" w:hAnsi="Calibri" w:cs="Calibri"/>
+          <w:b/>
+          <w:bCs/>
+          <w:sz w:val="24"/>
+          <w:szCs w:val="24"/>
+        </w:rPr>
+        <w:t>–</w:t>
+      </w:r>
+      <w:r>
+        <w:rPr>
+          <w:rFonts w:ascii="Calibri" w:hAnsi="Calibri" w:cs="Calibri"/>
+          <w:b/>
+          <w:bCs/>
+          <w:sz w:val="24"/>
+          <w:szCs w:val="24"/>
+        </w:rPr>
+        <w:t xml:space="preserve"> 2016</w:t>
+      </w:r>
+      <w:r>
+        <w:rPr>
+          <w:rFonts w:ascii="Calibri" w:hAnsi="Calibri" w:cs="Calibri"/>
+          <w:b/>
+          <w:bCs/>
+          <w:sz w:val="24"/>
+          <w:szCs w:val="24"/>
+        </w:rPr>
+        <w:t xml:space="preserve"> </w:t>
+      </w:r>
+      <w:r>
+        <w:rPr>
+          <w:rFonts w:ascii="Calibri" w:hAnsi="Calibri" w:cs="Calibri"/>
+          <w:b/>
+          <w:bCs/>
+          <w:sz w:val="24"/>
+          <w:szCs w:val="24"/>
+        </w:rPr>
+        <w:t>Full-stack</w:t>
+      </w:r>
+      <w:r>
+        <w:rPr>
+          <w:rFonts w:ascii="Calibri" w:hAnsi="Calibri" w:cs="Calibri"/>
+          <w:b/>
+          <w:bCs/>
+          <w:sz w:val="24"/>
+          <w:szCs w:val="24"/>
+        </w:rPr>
+        <w:t xml:space="preserve"> Development</w:t>
+      </w:r>
+      <w:r>
+        <w:rPr>
+          <w:rFonts w:ascii="Calibri" w:hAnsi="Calibri" w:cs="Calibri"/>
+          <w:b/>
+          <w:sz w:val="24"/>
+          <w:szCs w:val="24"/>
+        </w:rPr>
+        <w:tab/>
+      </w:r>
+      <w:r>
+        <w:rPr>
+          <w:rFonts w:ascii="Calibri" w:hAnsi="Calibri" w:cs="Calibri"/>
+          <w:b/>
+          <w:sz w:val="24"/>
+          <w:szCs w:val="24"/>
+        </w:rPr>
+        <w:tab/>
+      </w:r>
       <w:r>
         <w:rPr>
           <w:rFonts w:ascii="Calibri" w:hAnsi="Calibri" w:cs="Calibri"/>
@@ -446,126 +470,8 @@
           <w:szCs w:val="24"/>
           <w:u w:val="single"/>
         </w:rPr>
-        <w:t xml:space="preserve"> Secondary School</w:t>
-      </w:r>
-      <w:r>
-        <w:rPr>
-          <w:rFonts w:ascii="Calibri" w:hAnsi="Calibri" w:cs="Calibri"/>
-          <w:b/>
-          <w:sz w:val="24"/>
-          <w:szCs w:val="24"/>
-        </w:rPr>
-        <w:tab/>
-      </w:r>
-      <w:r>
-        <w:rPr>
-          <w:rFonts w:ascii="Calibri" w:hAnsi="Calibri" w:cs="Calibri"/>
-          <w:b/>
-          <w:sz w:val="24"/>
-          <w:szCs w:val="24"/>
-        </w:rPr>
-        <w:t xml:space="preserve">           </w:t>
-      </w:r>
-      <w:r>
-        <w:rPr>
-          <w:rFonts w:ascii="Calibri" w:hAnsi="Calibri" w:cs="Calibri"/>
-          <w:b/>
-          <w:bCs/>
-          <w:sz w:val="24"/>
-          <w:szCs w:val="24"/>
-        </w:rPr>
-        <w:t>201</w:t>
-      </w:r>
-      <w:r>
-        <w:rPr>
-          <w:rFonts w:ascii="Calibri" w:hAnsi="Calibri" w:cs="Calibri"/>
-          <w:b/>
-          <w:bCs/>
-          <w:sz w:val="24"/>
-          <w:szCs w:val="24"/>
-        </w:rPr>
-        <w:t xml:space="preserve">2 </w:t>
-      </w:r>
-      <w:r>
-        <w:rPr>
-          <w:rFonts w:ascii="Calibri" w:hAnsi="Calibri" w:cs="Calibri"/>
-          <w:b/>
-          <w:bCs/>
-          <w:sz w:val="24"/>
-          <w:szCs w:val="24"/>
-        </w:rPr>
-        <w:t>–</w:t>
-      </w:r>
-      <w:r>
-        <w:rPr>
-          <w:rFonts w:ascii="Calibri" w:hAnsi="Calibri" w:cs="Calibri"/>
-          <w:b/>
-          <w:bCs/>
-          <w:sz w:val="24"/>
-          <w:szCs w:val="24"/>
-        </w:rPr>
-        <w:t xml:space="preserve"> 2016</w:t>
-      </w:r>
-      <w:r>
-        <w:rPr>
-          <w:rFonts w:ascii="Calibri" w:hAnsi="Calibri" w:cs="Calibri"/>
-          <w:b/>
-          <w:bCs/>
-          <w:sz w:val="24"/>
-          <w:szCs w:val="24"/>
-        </w:rPr>
-        <w:t xml:space="preserve"> </w:t>
-      </w:r>
-      <w:r>
-        <w:rPr>
-          <w:rFonts w:ascii="Calibri" w:hAnsi="Calibri" w:cs="Calibri"/>
-          <w:b/>
-          <w:bCs/>
-          <w:sz w:val="24"/>
-          <w:szCs w:val="24"/>
-        </w:rPr>
-        <w:t>Full-stack</w:t>
-      </w:r>
-      <w:r>
-        <w:rPr>
-          <w:rFonts w:ascii="Calibri" w:hAnsi="Calibri" w:cs="Calibri"/>
-          <w:b/>
-          <w:bCs/>
-          <w:sz w:val="24"/>
-          <w:szCs w:val="24"/>
-        </w:rPr>
-        <w:t xml:space="preserve"> Development</w:t>
-      </w:r>
-      <w:r>
-        <w:rPr>
-          <w:rFonts w:ascii="Calibri" w:hAnsi="Calibri" w:cs="Calibri"/>
-          <w:b/>
-          <w:sz w:val="24"/>
-          <w:szCs w:val="24"/>
-        </w:rPr>
-        <w:tab/>
-      </w:r>
-      <w:r>
-        <w:rPr>
-          <w:rFonts w:ascii="Calibri" w:hAnsi="Calibri" w:cs="Calibri"/>
-          <w:b/>
-          <w:sz w:val="24"/>
-          <w:szCs w:val="24"/>
-        </w:rPr>
-        <w:tab/>
-      </w:r>
-      <w:proofErr w:type="spellStart"/>
-      <w:r>
-        <w:rPr>
-          <w:rFonts w:ascii="Calibri" w:hAnsi="Calibri" w:cs="Calibri"/>
-          <w:b/>
-          <w:sz w:val="24"/>
-          <w:szCs w:val="24"/>
-          <w:u w:val="single"/>
-        </w:rPr>
         <w:t>HyperionDev</w:t>
       </w:r>
-      <w:proofErr w:type="spellEnd"/>
       <w:r>
         <w:rPr>
           <w:rFonts w:ascii="Calibri" w:hAnsi="Calibri" w:cs="Calibri"/>
@@ -1040,17 +946,7 @@
           <w:sz w:val="24"/>
           <w:szCs w:val="24"/>
         </w:rPr>
-        <w:t xml:space="preserve">&amp; </w:t>
-      </w:r>
-      <w:proofErr w:type="gramStart"/>
-      <w:r>
-        <w:rPr>
-          <w:rFonts w:ascii="Calibri" w:hAnsi="Calibri" w:cs="Calibri"/>
-          <w:b/>
-          <w:sz w:val="24"/>
-          <w:szCs w:val="24"/>
-        </w:rPr>
-        <w:t>Libraries</w:t>
+        <w:t>&amp; Libraries</w:t>
       </w:r>
       <w:r>
         <w:rPr>
@@ -1071,7 +967,6 @@
         </w:rPr>
         <w:t>|</w:t>
       </w:r>
-      <w:proofErr w:type="gramEnd"/>
       <w:r>
         <w:rPr>
           <w:rFonts w:ascii="Calibri" w:hAnsi="Calibri" w:cs="Calibri"/>
@@ -1159,9 +1054,8 @@
           <w:sz w:val="24"/>
           <w:szCs w:val="24"/>
         </w:rPr>
-        <w:t xml:space="preserve"> </w:t>
-      </w:r>
-      <w:proofErr w:type="spellStart"/>
+        <w:t xml:space="preserve"> ExpressJS </w:t>
+      </w:r>
       <w:r>
         <w:rPr>
           <w:rFonts w:ascii="Calibri" w:hAnsi="Calibri" w:cs="Calibri"/>
@@ -1171,9 +1065,8 @@
           <w:sz w:val="24"/>
           <w:szCs w:val="24"/>
         </w:rPr>
-        <w:t>ExpressJS</w:t>
-      </w:r>
-      <w:proofErr w:type="spellEnd"/>
+        <w:t xml:space="preserve">- </w:t>
+      </w:r>
       <w:r>
         <w:rPr>
           <w:rFonts w:ascii="Calibri" w:hAnsi="Calibri" w:cs="Calibri"/>
@@ -1183,7 +1076,7 @@
           <w:sz w:val="24"/>
           <w:szCs w:val="24"/>
         </w:rPr>
-        <w:t xml:space="preserve"> </w:t>
+        <w:t>NodeJS</w:t>
       </w:r>
       <w:r>
         <w:rPr>
@@ -1194,7 +1087,7 @@
           <w:sz w:val="24"/>
           <w:szCs w:val="24"/>
         </w:rPr>
-        <w:t xml:space="preserve">- </w:t>
+        <w:t>-</w:t>
       </w:r>
       <w:r>
         <w:rPr>
@@ -1205,32 +1098,8 @@
           <w:sz w:val="24"/>
           <w:szCs w:val="24"/>
         </w:rPr>
-        <w:t>NodeJS</w:t>
-      </w:r>
-      <w:r>
-        <w:rPr>
-          <w:rFonts w:ascii="Calibri" w:hAnsi="Calibri" w:cs="Calibri"/>
-          <w:bCs/>
-          <w:i/>
-          <w:iCs/>
-          <w:sz w:val="24"/>
-          <w:szCs w:val="24"/>
-        </w:rPr>
-        <w:t>-</w:t>
-      </w:r>
-      <w:proofErr w:type="spellStart"/>
-      <w:r>
-        <w:rPr>
-          <w:rFonts w:ascii="Calibri" w:hAnsi="Calibri" w:cs="Calibri"/>
-          <w:bCs/>
-          <w:i/>
-          <w:iCs/>
-          <w:sz w:val="24"/>
-          <w:szCs w:val="24"/>
-        </w:rPr>
         <w:t>Tailwindcss</w:t>
       </w:r>
-      <w:proofErr w:type="spellEnd"/>
       <w:r>
         <w:rPr>
           <w:rFonts w:ascii="Calibri" w:hAnsi="Calibri" w:cs="Calibri"/>
@@ -1283,7 +1152,7 @@
           <w:sz w:val="24"/>
           <w:szCs w:val="24"/>
         </w:rPr>
-        <w:tab/>
+        <w:t xml:space="preserve"> &amp; Tools</w:t>
       </w:r>
       <w:r>
         <w:rPr>
@@ -1447,6 +1316,17 @@
         </w:rPr>
         <w:t>- AJAX</w:t>
       </w:r>
+      <w:r>
+        <w:rPr>
+          <w:rFonts w:ascii="Calibri" w:hAnsi="Calibri" w:cs="Calibri"/>
+          <w:bCs/>
+          <w:i/>
+          <w:iCs/>
+          <w:sz w:val="24"/>
+          <w:szCs w:val="24"/>
+        </w:rPr>
+        <w:t>- Postman</w:t>
+      </w:r>
     </w:p>
     <w:p>
       <w:pPr>
@@ -1555,7 +1435,6 @@
         </w:rPr>
         <w:tab/>
       </w:r>
-      <w:proofErr w:type="spellStart"/>
       <w:r>
         <w:rPr>
           <w:rFonts w:ascii="Calibri" w:hAnsi="Calibri" w:cs="Calibri"/>
@@ -1565,7 +1444,6 @@
         </w:rPr>
         <w:t>ShopriteDC</w:t>
       </w:r>
-      <w:proofErr w:type="spellEnd"/>
       <w:r>
         <w:rPr>
           <w:rFonts w:ascii="Calibri" w:hAnsi="Calibri" w:cs="Calibri"/>
@@ -1754,7 +1632,6 @@
         </w:rPr>
         <w:tab/>
       </w:r>
-      <w:proofErr w:type="spellStart"/>
       <w:r>
         <w:rPr>
           <w:rFonts w:ascii="Calibri" w:hAnsi="Calibri" w:cs="Calibri"/>
@@ -1764,7 +1641,6 @@
         </w:rPr>
         <w:t>ClearlyEnergy</w:t>
       </w:r>
-      <w:proofErr w:type="spellEnd"/>
       <w:r>
         <w:rPr>
           <w:rFonts w:ascii="Calibri" w:hAnsi="Calibri" w:cs="Calibri"/>
@@ -1979,7 +1855,6 @@
         </w:rPr>
         <w:t xml:space="preserve"> </w:t>
       </w:r>
-      <w:proofErr w:type="spellStart"/>
       <w:r>
         <w:rPr>
           <w:rFonts w:ascii="Calibri" w:hAnsi="Calibri" w:cs="Calibri"/>
@@ -1991,7 +1866,6 @@
         </w:rPr>
         <w:t>HighCharts</w:t>
       </w:r>
-      <w:proofErr w:type="spellEnd"/>
       <w:r>
         <w:rPr>
           <w:rFonts w:ascii="Calibri" w:hAnsi="Calibri" w:cs="Calibri"/>
@@ -2261,7 +2135,6 @@
       <w:r>
         <w:tab/>
       </w:r>
-      <w:proofErr w:type="spellStart"/>
       <w:r>
         <w:rPr>
           <w:rFonts w:ascii="Calibri" w:hAnsi="Calibri" w:cs="Calibri"/>
@@ -2271,7 +2144,6 @@
         </w:rPr>
         <w:t>Turtlejar</w:t>
       </w:r>
-      <w:proofErr w:type="spellEnd"/>
       <w:r>
         <w:tab/>
       </w:r>
@@ -2552,25 +2424,7 @@
           <w:sz w:val="24"/>
           <w:szCs w:val="24"/>
         </w:rPr>
-        <w:t xml:space="preserve"> Received a Gold certificate in the Grade 12 division of the 2016 Applications Olympiad sponsored by </w:t>
-      </w:r>
-      <w:proofErr w:type="spellStart"/>
-      <w:r>
-        <w:rPr>
-          <w:rFonts w:ascii="Calibri" w:hAnsi="Calibri" w:cs="Calibri"/>
-          <w:sz w:val="24"/>
-          <w:szCs w:val="24"/>
-        </w:rPr>
-        <w:t>Netlearn</w:t>
-      </w:r>
-      <w:proofErr w:type="spellEnd"/>
-      <w:r>
-        <w:rPr>
-          <w:rFonts w:ascii="Calibri" w:hAnsi="Calibri" w:cs="Calibri"/>
-          <w:sz w:val="24"/>
-          <w:szCs w:val="24"/>
-        </w:rPr>
-        <w:t>.</w:t>
+        <w:t xml:space="preserve"> Received a Gold certificate in the Grade 12 division of the 2016 Applications Olympiad sponsored by Netlearn.</w:t>
       </w:r>
     </w:p>
     <w:p>
@@ -2759,20 +2613,8 @@
           <w:sz w:val="24"/>
           <w:szCs w:val="24"/>
         </w:rPr>
-        <w:t xml:space="preserve"> from </w:t>
-      </w:r>
-      <w:proofErr w:type="spellStart"/>
-      <w:r>
-        <w:rPr>
-          <w:rFonts w:ascii="Calibri" w:hAnsi="Calibri" w:cs="Calibri"/>
-          <w:b/>
-          <w:bCs/>
-          <w:sz w:val="24"/>
-          <w:szCs w:val="24"/>
-        </w:rPr>
-        <w:t>HackerRank</w:t>
-      </w:r>
-      <w:proofErr w:type="spellEnd"/>
+        <w:t xml:space="preserve"> from HackerRank</w:t>
+      </w:r>
       <w:r>
         <w:rPr>
           <w:rFonts w:ascii="Calibri" w:hAnsi="Calibri" w:cs="Calibri"/>
@@ -2920,29 +2762,7 @@
           <w:sz w:val="24"/>
           <w:szCs w:val="24"/>
         </w:rPr>
-        <w:t xml:space="preserve">Made a </w:t>
-      </w:r>
-      <w:proofErr w:type="spellStart"/>
-      <w:r>
-        <w:rPr>
-          <w:rFonts w:ascii="Calibri" w:hAnsi="Calibri" w:cs="Calibri"/>
-          <w:b/>
-          <w:bCs/>
-          <w:sz w:val="24"/>
-          <w:szCs w:val="24"/>
-        </w:rPr>
-        <w:t>Porfolio</w:t>
-      </w:r>
-      <w:proofErr w:type="spellEnd"/>
-      <w:r>
-        <w:rPr>
-          <w:rFonts w:ascii="Calibri" w:hAnsi="Calibri" w:cs="Calibri"/>
-          <w:b/>
-          <w:bCs/>
-          <w:sz w:val="24"/>
-          <w:szCs w:val="24"/>
-        </w:rPr>
-        <w:t xml:space="preserve"> Website</w:t>
+        <w:t>Made a Porfolio Website</w:t>
       </w:r>
       <w:r>
         <w:rPr>
@@ -2970,25 +2790,7 @@
             <w:sz w:val="24"/>
             <w:szCs w:val="24"/>
           </w:rPr>
-          <w:t>Link to Portf</w:t>
-        </w:r>
-        <w:r>
-          <w:rPr>
-            <w:rStyle w:val="Hyperlink"/>
-            <w:rFonts w:ascii="Calibri" w:hAnsi="Calibri" w:cs="Calibri"/>
-            <w:sz w:val="24"/>
-            <w:szCs w:val="24"/>
-          </w:rPr>
-          <w:t>o</w:t>
-        </w:r>
-        <w:r>
-          <w:rPr>
-            <w:rStyle w:val="Hyperlink"/>
-            <w:rFonts w:ascii="Calibri" w:hAnsi="Calibri" w:cs="Calibri"/>
-            <w:sz w:val="24"/>
-            <w:szCs w:val="24"/>
-          </w:rPr>
-          <w:t>lio website</w:t>
+          <w:t>Link to Portfolio website</w:t>
         </w:r>
       </w:hyperlink>
     </w:p>
@@ -7448,6 +7250,7 @@
   <w:style w:type="character" w:default="1" w:styleId="DefaultParagraphFont">
     <w:name w:val="Default Paragraph Font"/>
     <w:uiPriority w:val="1"/>
+    <w:semiHidden/>
     <w:unhideWhenUsed/>
   </w:style>
   <w:style w:type="table" w:default="1" w:styleId="TableNormal">
@@ -8541,6 +8344,21 @@
 </file>
 
 <file path=customXml/item1.xml><?xml version="1.0" encoding="utf-8"?>
+<p:properties xmlns:p="http://schemas.microsoft.com/office/2006/metadata/properties" xmlns:xsi="http://www.w3.org/2001/XMLSchema-instance">
+  <documentManagement/>
+</p:properties>
+</file>
+
+<file path=customXml/item2.xml><?xml version="1.0" encoding="utf-8"?>
+<?mso-contentType ?>
+<FormTemplates xmlns="http://schemas.microsoft.com/sharepoint/v3/contenttype/forms">
+  <Display>DocumentLibraryForm</Display>
+  <Edit>DocumentLibraryForm</Edit>
+  <New>DocumentLibraryForm</New>
+</FormTemplates>
+</file>
+
+<file path=customXml/item3.xml><?xml version="1.0" encoding="utf-8"?>
 <ct:contentTypeSchema xmlns:ct="http://schemas.microsoft.com/office/2006/metadata/contentType" xmlns:ma="http://schemas.microsoft.com/office/2006/metadata/properties/metaAttributes" ct:_="" ma:_="" ma:contentTypeName="Document" ma:contentTypeID="0x0101006DA531F5920D9D4EB263C8D969142F4C" ma:contentTypeVersion="6" ma:contentTypeDescription="Create a new document." ma:contentTypeScope="" ma:versionID="b9b42c24ec9a0738f7e42a0676067886">
   <xsd:schema xmlns:xsd="http://www.w3.org/2001/XMLSchema" xmlns:xs="http://www.w3.org/2001/XMLSchema" xmlns:p="http://schemas.microsoft.com/office/2006/metadata/properties" xmlns:ns3="eb636870-dbf1-40b4-a856-d0f4e9d0f510" targetNamespace="http://schemas.microsoft.com/office/2006/metadata/properties" ma:root="true" ma:fieldsID="e801993281d853acdcde253fdb4f8b2f" ns3:_="">
     <xsd:import namespace="eb636870-dbf1-40b4-a856-d0f4e9d0f510"/>
@@ -8698,22 +8516,23 @@
 </ct:contentTypeSchema>
 </file>
 
-<file path=customXml/item2.xml><?xml version="1.0" encoding="utf-8"?>
-<?mso-contentType ?>
-<FormTemplates xmlns="http://schemas.microsoft.com/sharepoint/v3/contenttype/forms">
-  <Display>DocumentLibraryForm</Display>
-  <Edit>DocumentLibraryForm</Edit>
-  <New>DocumentLibraryForm</New>
-</FormTemplates>
+<file path=customXml/itemProps1.xml><?xml version="1.0" encoding="utf-8"?>
+<ds:datastoreItem xmlns:ds="http://schemas.openxmlformats.org/officeDocument/2006/customXml" ds:itemID="{7495DB07-9752-404F-93EF-BA1D7D45CBCE}">
+  <ds:schemaRefs>
+    <ds:schemaRef ds:uri="http://schemas.microsoft.com/office/2006/metadata/properties"/>
+  </ds:schemaRefs>
+</ds:datastoreItem>
 </file>
 
-<file path=customXml/item3.xml><?xml version="1.0" encoding="utf-8"?>
-<p:properties xmlns:p="http://schemas.microsoft.com/office/2006/metadata/properties" xmlns:xsi="http://www.w3.org/2001/XMLSchema-instance">
-  <documentManagement/>
-</p:properties>
+<file path=customXml/itemProps2.xml><?xml version="1.0" encoding="utf-8"?>
+<ds:datastoreItem xmlns:ds="http://schemas.openxmlformats.org/officeDocument/2006/customXml" ds:itemID="{B8ECBBBB-9F55-4372-B467-8156DD3EB33B}">
+  <ds:schemaRefs>
+    <ds:schemaRef ds:uri="http://schemas.microsoft.com/sharepoint/v3/contenttype/forms"/>
+  </ds:schemaRefs>
+</ds:datastoreItem>
 </file>
 
-<file path=customXml/itemProps1.xml><?xml version="1.0" encoding="utf-8"?>
+<file path=customXml/itemProps3.xml><?xml version="1.0" encoding="utf-8"?>
 <ds:datastoreItem xmlns:ds="http://schemas.openxmlformats.org/officeDocument/2006/customXml" ds:itemID="{CD59535B-65D9-4600-8AAC-062E6C46D01B}">
   <ds:schemaRefs>
     <ds:schemaRef ds:uri="http://schemas.microsoft.com/office/2006/metadata/contentType"/>
@@ -8729,20 +8548,4 @@
     <ds:schemaRef ds:uri="http://schemas.microsoft.com/internal/obd"/>
   </ds:schemaRefs>
 </ds:datastoreItem>
-</file>
-
-<file path=customXml/itemProps2.xml><?xml version="1.0" encoding="utf-8"?>
-<ds:datastoreItem xmlns:ds="http://schemas.openxmlformats.org/officeDocument/2006/customXml" ds:itemID="{B8ECBBBB-9F55-4372-B467-8156DD3EB33B}">
-  <ds:schemaRefs>
-    <ds:schemaRef ds:uri="http://schemas.microsoft.com/sharepoint/v3/contenttype/forms"/>
-  </ds:schemaRefs>
-</ds:datastoreItem>
-</file>
-
-<file path=customXml/itemProps3.xml><?xml version="1.0" encoding="utf-8"?>
-<ds:datastoreItem xmlns:ds="http://schemas.openxmlformats.org/officeDocument/2006/customXml" ds:itemID="{7495DB07-9752-404F-93EF-BA1D7D45CBCE}">
-  <ds:schemaRefs>
-    <ds:schemaRef ds:uri="http://schemas.microsoft.com/office/2006/metadata/properties"/>
-  </ds:schemaRefs>
-</ds:datastoreItem>
 </file>
</xml_diff>

<commit_message>
updated my CV and theodinproct paragraph
</commit_message>
<xml_diff>
--- a/public/CV_DYL_2.docx
+++ b/public/CV_DYL_2.docx
@@ -86,7 +86,7 @@
             <w:sz w:val="24"/>
             <w:szCs w:val="24"/>
           </w:rPr>
-          <w:t>Portfolio Website</w:t>
+          <w:t>Portfolio</w:t>
         </w:r>
       </w:hyperlink>
       <w:r>
@@ -171,8 +171,6 @@
         <w:spacing w:after="0" w:line="240" w:lineRule="auto"/>
         <w:rPr>
           <w:rFonts w:ascii="Calibri" w:hAnsi="Calibri" w:cs="Calibri"/>
-          <w:b/>
-          <w:bCs/>
           <w:sz w:val="24"/>
           <w:szCs w:val="24"/>
         </w:rPr>
@@ -222,15 +220,54 @@
         </w:rPr>
         <w:tab/>
       </w:r>
-      <w:r>
-        <w:rPr>
-          <w:rFonts w:ascii="Calibri" w:hAnsi="Calibri" w:cs="Calibri"/>
-          <w:b/>
+      <w:proofErr w:type="spellStart"/>
+      <w:r>
+        <w:rPr>
+          <w:rFonts w:ascii="Calibri" w:hAnsi="Calibri" w:cs="Calibri"/>
+          <w:bCs/>
           <w:sz w:val="24"/>
           <w:szCs w:val="24"/>
           <w:u w:val="single"/>
         </w:rPr>
-        <w:t>University of Cape Town</w:t>
+        <w:t>Wallacedene</w:t>
+      </w:r>
+      <w:proofErr w:type="spellEnd"/>
+      <w:r>
+        <w:rPr>
+          <w:rFonts w:ascii="Calibri" w:hAnsi="Calibri" w:cs="Calibri"/>
+          <w:bCs/>
+          <w:sz w:val="24"/>
+          <w:szCs w:val="24"/>
+          <w:u w:val="single"/>
+        </w:rPr>
+        <w:t xml:space="preserve"> Secondary School</w:t>
+      </w:r>
+      <w:r>
+        <w:rPr>
+          <w:rFonts w:ascii="Calibri" w:hAnsi="Calibri" w:cs="Calibri"/>
+          <w:b/>
+          <w:sz w:val="24"/>
+          <w:szCs w:val="24"/>
+        </w:rPr>
+        <w:t xml:space="preserve">  </w:t>
+      </w:r>
+      <w:r>
+        <w:rPr>
+          <w:rFonts w:ascii="Calibri" w:hAnsi="Calibri" w:cs="Calibri"/>
+          <w:b/>
+          <w:sz w:val="24"/>
+          <w:szCs w:val="24"/>
+        </w:rPr>
+        <w:t xml:space="preserve">  </w:t>
+      </w:r>
+      <w:r>
+        <w:rPr>
+          <w:rFonts w:ascii="Calibri" w:hAnsi="Calibri" w:cs="Calibri"/>
+          <w:b/>
+          <w:sz w:val="24"/>
+          <w:szCs w:val="24"/>
+        </w:rPr>
+        <w:t xml:space="preserve">    </w:t>
       </w:r>
       <w:r>
         <w:rPr>
@@ -244,63 +281,66 @@
       <w:r>
         <w:rPr>
           <w:rFonts w:ascii="Calibri" w:hAnsi="Calibri" w:cs="Calibri"/>
-          <w:b/>
-          <w:sz w:val="24"/>
-          <w:szCs w:val="24"/>
-        </w:rPr>
-        <w:tab/>
-        <w:t xml:space="preserve">        </w:t>
-      </w:r>
-      <w:r>
-        <w:rPr>
-          <w:rFonts w:ascii="Calibri" w:hAnsi="Calibri" w:cs="Calibri"/>
-          <w:b/>
-          <w:sz w:val="24"/>
-          <w:szCs w:val="24"/>
-        </w:rPr>
-        <w:t xml:space="preserve">   </w:t>
-      </w:r>
-      <w:r>
-        <w:rPr>
-          <w:rFonts w:ascii="Calibri" w:hAnsi="Calibri" w:cs="Calibri"/>
-          <w:b/>
-          <w:sz w:val="24"/>
-          <w:szCs w:val="24"/>
-        </w:rPr>
-        <w:tab/>
-        <w:t xml:space="preserve">           </w:t>
-      </w:r>
-      <w:r>
-        <w:rPr>
-          <w:rFonts w:ascii="Calibri" w:hAnsi="Calibri" w:cs="Calibri"/>
-          <w:b/>
-          <w:bCs/>
-          <w:sz w:val="24"/>
-          <w:szCs w:val="24"/>
-        </w:rPr>
-        <w:t xml:space="preserve">2017 – </w:t>
-      </w:r>
-      <w:r>
-        <w:rPr>
-          <w:rFonts w:ascii="Calibri" w:hAnsi="Calibri" w:cs="Calibri"/>
-          <w:b/>
-          <w:bCs/>
-          <w:sz w:val="24"/>
-          <w:szCs w:val="24"/>
-        </w:rPr>
-        <w:t>2022</w:t>
-      </w:r>
-      <w:r>
-        <w:rPr>
-          <w:rFonts w:ascii="Calibri" w:hAnsi="Calibri" w:cs="Calibri"/>
-          <w:sz w:val="24"/>
-          <w:szCs w:val="24"/>
-        </w:rPr>
-        <w:tab/>
+          <w:sz w:val="24"/>
+          <w:szCs w:val="24"/>
+        </w:rPr>
+        <w:t>201</w:t>
+      </w:r>
+      <w:r>
+        <w:rPr>
+          <w:rFonts w:ascii="Calibri" w:hAnsi="Calibri" w:cs="Calibri"/>
+          <w:sz w:val="24"/>
+          <w:szCs w:val="24"/>
+        </w:rPr>
+        <w:t>2</w:t>
+      </w:r>
+      <w:r>
+        <w:rPr>
+          <w:rFonts w:ascii="Calibri" w:hAnsi="Calibri" w:cs="Calibri"/>
+          <w:sz w:val="24"/>
+          <w:szCs w:val="24"/>
+        </w:rPr>
+        <w:t xml:space="preserve"> – </w:t>
+      </w:r>
+      <w:r>
+        <w:rPr>
+          <w:rFonts w:ascii="Calibri" w:hAnsi="Calibri" w:cs="Calibri"/>
+          <w:sz w:val="24"/>
+          <w:szCs w:val="24"/>
+        </w:rPr>
+        <w:t>20</w:t>
+      </w:r>
+      <w:r>
+        <w:rPr>
+          <w:rFonts w:ascii="Calibri" w:hAnsi="Calibri" w:cs="Calibri"/>
+          <w:sz w:val="24"/>
+          <w:szCs w:val="24"/>
+        </w:rPr>
+        <w:t>16</w:t>
       </w:r>
     </w:p>
     <w:p>
       <w:pPr>
+        <w:spacing w:after="0" w:line="240" w:lineRule="auto"/>
+        <w:rPr>
+          <w:rFonts w:ascii="Calibri" w:hAnsi="Calibri" w:cs="Calibri"/>
+          <w:bCs/>
+          <w:sz w:val="24"/>
+          <w:szCs w:val="24"/>
+          <w:u w:val="single"/>
+        </w:rPr>
+      </w:pPr>
+      <w:r>
+        <w:rPr>
+          <w:rFonts w:ascii="Calibri" w:hAnsi="Calibri" w:cs="Calibri"/>
+          <w:sz w:val="24"/>
+          <w:szCs w:val="24"/>
+        </w:rPr>
+        <w:tab/>
+      </w:r>
+    </w:p>
+    <w:p>
+      <w:pPr>
         <w:spacing w:after="0" w:line="360" w:lineRule="auto"/>
         <w:rPr>
           <w:rFonts w:ascii="Calibri" w:hAnsi="Calibri" w:cs="Calibri"/>
@@ -310,14 +350,25 @@
           <w:highlight w:val="cyan"/>
         </w:rPr>
       </w:pPr>
-      <w:r>
-        <w:rPr>
-          <w:rFonts w:ascii="Calibri" w:hAnsi="Calibri" w:cs="Calibri"/>
-          <w:b/>
-          <w:sz w:val="24"/>
-          <w:szCs w:val="24"/>
-        </w:rPr>
-        <w:t>Bsc – Computer Science</w:t>
+      <w:proofErr w:type="spellStart"/>
+      <w:r>
+        <w:rPr>
+          <w:rFonts w:ascii="Calibri" w:hAnsi="Calibri" w:cs="Calibri"/>
+          <w:b/>
+          <w:sz w:val="24"/>
+          <w:szCs w:val="24"/>
+        </w:rPr>
+        <w:t>Bsc</w:t>
+      </w:r>
+      <w:proofErr w:type="spellEnd"/>
+      <w:r>
+        <w:rPr>
+          <w:rFonts w:ascii="Calibri" w:hAnsi="Calibri" w:cs="Calibri"/>
+          <w:b/>
+          <w:sz w:val="24"/>
+          <w:szCs w:val="24"/>
+        </w:rPr>
+        <w:t xml:space="preserve"> – Computer Science</w:t>
       </w:r>
       <w:r>
         <w:rPr>
@@ -349,12 +400,12 @@
       <w:r>
         <w:rPr>
           <w:rFonts w:ascii="Calibri" w:hAnsi="Calibri" w:cs="Calibri"/>
-          <w:b/>
+          <w:bCs/>
           <w:sz w:val="24"/>
           <w:szCs w:val="24"/>
           <w:u w:val="single"/>
         </w:rPr>
-        <w:t>Wallacedene Secondary School</w:t>
+        <w:t>University of Cape Town</w:t>
       </w:r>
       <w:r>
         <w:rPr>
@@ -378,7 +429,14 @@
         <w:rPr>
           <w:rFonts w:ascii="Calibri" w:hAnsi="Calibri" w:cs="Calibri"/>
           <w:b/>
-          <w:bCs/>
+          <w:sz w:val="24"/>
+          <w:szCs w:val="24"/>
+        </w:rPr>
+        <w:t xml:space="preserve"> </w:t>
+      </w:r>
+      <w:r>
+        <w:rPr>
+          <w:rFonts w:ascii="Calibri" w:hAnsi="Calibri" w:cs="Calibri"/>
           <w:sz w:val="24"/>
           <w:szCs w:val="24"/>
         </w:rPr>
@@ -387,32 +445,34 @@
       <w:r>
         <w:rPr>
           <w:rFonts w:ascii="Calibri" w:hAnsi="Calibri" w:cs="Calibri"/>
-          <w:b/>
-          <w:bCs/>
-          <w:sz w:val="24"/>
-          <w:szCs w:val="24"/>
-        </w:rPr>
-        <w:t xml:space="preserve">2 </w:t>
-      </w:r>
-      <w:r>
-        <w:rPr>
-          <w:rFonts w:ascii="Calibri" w:hAnsi="Calibri" w:cs="Calibri"/>
-          <w:b/>
-          <w:bCs/>
-          <w:sz w:val="24"/>
-          <w:szCs w:val="24"/>
-        </w:rPr>
-        <w:t>–</w:t>
-      </w:r>
-      <w:r>
-        <w:rPr>
-          <w:rFonts w:ascii="Calibri" w:hAnsi="Calibri" w:cs="Calibri"/>
-          <w:b/>
-          <w:bCs/>
-          <w:sz w:val="24"/>
-          <w:szCs w:val="24"/>
-        </w:rPr>
-        <w:t xml:space="preserve"> 2016</w:t>
+          <w:sz w:val="24"/>
+          <w:szCs w:val="24"/>
+        </w:rPr>
+        <w:t>7</w:t>
+      </w:r>
+      <w:r>
+        <w:rPr>
+          <w:rFonts w:ascii="Calibri" w:hAnsi="Calibri" w:cs="Calibri"/>
+          <w:sz w:val="24"/>
+          <w:szCs w:val="24"/>
+        </w:rPr>
+        <w:t xml:space="preserve"> –</w:t>
+      </w:r>
+      <w:r>
+        <w:rPr>
+          <w:rFonts w:ascii="Calibri" w:hAnsi="Calibri" w:cs="Calibri"/>
+          <w:sz w:val="24"/>
+          <w:szCs w:val="24"/>
+        </w:rPr>
+        <w:t xml:space="preserve"> 20</w:t>
+      </w:r>
+      <w:r>
+        <w:rPr>
+          <w:rFonts w:ascii="Calibri" w:hAnsi="Calibri" w:cs="Calibri"/>
+          <w:sz w:val="24"/>
+          <w:szCs w:val="24"/>
+        </w:rPr>
+        <w:t>22</w:t>
       </w:r>
       <w:r>
         <w:rPr>
@@ -432,6 +492,16 @@
           <w:sz w:val="24"/>
           <w:szCs w:val="24"/>
         </w:rPr>
+        <w:t xml:space="preserve">      </w:t>
+      </w:r>
+      <w:r>
+        <w:rPr>
+          <w:rFonts w:ascii="Calibri" w:hAnsi="Calibri" w:cs="Calibri"/>
+          <w:b/>
+          <w:bCs/>
+          <w:sz w:val="24"/>
+          <w:szCs w:val="24"/>
+        </w:rPr>
         <w:t>Full-stack</w:t>
       </w:r>
       <w:r>
@@ -462,16 +532,18 @@
         </w:rPr>
         <w:tab/>
       </w:r>
-      <w:r>
-        <w:rPr>
-          <w:rFonts w:ascii="Calibri" w:hAnsi="Calibri" w:cs="Calibri"/>
-          <w:b/>
+      <w:proofErr w:type="spellStart"/>
+      <w:r>
+        <w:rPr>
+          <w:rFonts w:ascii="Calibri" w:hAnsi="Calibri" w:cs="Calibri"/>
+          <w:bCs/>
           <w:sz w:val="24"/>
           <w:szCs w:val="24"/>
           <w:u w:val="single"/>
         </w:rPr>
         <w:t>HyperionDev</w:t>
       </w:r>
+      <w:proofErr w:type="spellEnd"/>
       <w:r>
         <w:rPr>
           <w:rFonts w:ascii="Calibri" w:hAnsi="Calibri" w:cs="Calibri"/>
@@ -507,32 +579,28 @@
           <w:szCs w:val="24"/>
         </w:rPr>
         <w:tab/>
-        <w:t xml:space="preserve">                   </w:t>
-      </w:r>
-      <w:r>
-        <w:rPr>
-          <w:rFonts w:ascii="Calibri" w:hAnsi="Calibri" w:cs="Calibri"/>
-          <w:b/>
-          <w:bCs/>
-          <w:sz w:val="24"/>
-          <w:szCs w:val="24"/>
-        </w:rPr>
-        <w:t>20</w:t>
-      </w:r>
-      <w:r>
-        <w:rPr>
-          <w:rFonts w:ascii="Calibri" w:hAnsi="Calibri" w:cs="Calibri"/>
-          <w:b/>
-          <w:bCs/>
-          <w:sz w:val="24"/>
-          <w:szCs w:val="24"/>
-        </w:rPr>
-        <w:t>24</w:t>
-      </w:r>
-      <w:r>
-        <w:rPr>
-          <w:rFonts w:ascii="Calibri" w:hAnsi="Calibri" w:cs="Calibri"/>
-          <w:b/>
+      </w:r>
+      <w:r>
+        <w:rPr>
+          <w:rFonts w:ascii="Calibri" w:hAnsi="Calibri" w:cs="Calibri"/>
+          <w:bCs/>
+          <w:sz w:val="24"/>
+          <w:szCs w:val="24"/>
+        </w:rPr>
+        <w:t xml:space="preserve">            </w:t>
+      </w:r>
+      <w:r>
+        <w:rPr>
+          <w:rFonts w:ascii="Calibri" w:hAnsi="Calibri" w:cs="Calibri"/>
+          <w:bCs/>
+          <w:sz w:val="24"/>
+          <w:szCs w:val="24"/>
+        </w:rPr>
+        <w:t>11/2024</w:t>
+      </w:r>
+      <w:r>
+        <w:rPr>
+          <w:rFonts w:ascii="Calibri" w:hAnsi="Calibri" w:cs="Calibri"/>
           <w:bCs/>
           <w:sz w:val="24"/>
           <w:szCs w:val="24"/>
@@ -542,12 +610,11 @@
       <w:r>
         <w:rPr>
           <w:rFonts w:ascii="Calibri" w:hAnsi="Calibri" w:cs="Calibri"/>
-          <w:b/>
-          <w:bCs/>
-          <w:sz w:val="24"/>
-          <w:szCs w:val="24"/>
-        </w:rPr>
-        <w:t>Present</w:t>
+          <w:bCs/>
+          <w:sz w:val="24"/>
+          <w:szCs w:val="24"/>
+        </w:rPr>
+        <w:t>03/2025</w:t>
       </w:r>
     </w:p>
     <w:p>
@@ -1054,8 +1121,9 @@
           <w:sz w:val="24"/>
           <w:szCs w:val="24"/>
         </w:rPr>
-        <w:t xml:space="preserve"> ExpressJS </w:t>
-      </w:r>
+        <w:t xml:space="preserve"> </w:t>
+      </w:r>
+      <w:proofErr w:type="spellStart"/>
       <w:r>
         <w:rPr>
           <w:rFonts w:ascii="Calibri" w:hAnsi="Calibri" w:cs="Calibri"/>
@@ -1065,8 +1133,9 @@
           <w:sz w:val="24"/>
           <w:szCs w:val="24"/>
         </w:rPr>
-        <w:t xml:space="preserve">- </w:t>
-      </w:r>
+        <w:t>ExpressJS</w:t>
+      </w:r>
+      <w:proofErr w:type="spellEnd"/>
       <w:r>
         <w:rPr>
           <w:rFonts w:ascii="Calibri" w:hAnsi="Calibri" w:cs="Calibri"/>
@@ -1076,7 +1145,7 @@
           <w:sz w:val="24"/>
           <w:szCs w:val="24"/>
         </w:rPr>
-        <w:t>NodeJS</w:t>
+        <w:t xml:space="preserve"> </w:t>
       </w:r>
       <w:r>
         <w:rPr>
@@ -1087,7 +1156,7 @@
           <w:sz w:val="24"/>
           <w:szCs w:val="24"/>
         </w:rPr>
-        <w:t>-</w:t>
+        <w:t xml:space="preserve">- </w:t>
       </w:r>
       <w:r>
         <w:rPr>
@@ -1098,8 +1167,32 @@
           <w:sz w:val="24"/>
           <w:szCs w:val="24"/>
         </w:rPr>
+        <w:t>NodeJS</w:t>
+      </w:r>
+      <w:r>
+        <w:rPr>
+          <w:rFonts w:ascii="Calibri" w:hAnsi="Calibri" w:cs="Calibri"/>
+          <w:bCs/>
+          <w:i/>
+          <w:iCs/>
+          <w:sz w:val="24"/>
+          <w:szCs w:val="24"/>
+        </w:rPr>
+        <w:t>-</w:t>
+      </w:r>
+      <w:proofErr w:type="spellStart"/>
+      <w:r>
+        <w:rPr>
+          <w:rFonts w:ascii="Calibri" w:hAnsi="Calibri" w:cs="Calibri"/>
+          <w:bCs/>
+          <w:i/>
+          <w:iCs/>
+          <w:sz w:val="24"/>
+          <w:szCs w:val="24"/>
+        </w:rPr>
         <w:t>Tailwindcss</w:t>
       </w:r>
+      <w:proofErr w:type="spellEnd"/>
       <w:r>
         <w:rPr>
           <w:rFonts w:ascii="Calibri" w:hAnsi="Calibri" w:cs="Calibri"/>
@@ -1327,6 +1420,17 @@
         </w:rPr>
         <w:t>- Postman</w:t>
       </w:r>
+      <w:r>
+        <w:rPr>
+          <w:rFonts w:ascii="Calibri" w:hAnsi="Calibri" w:cs="Calibri"/>
+          <w:bCs/>
+          <w:i/>
+          <w:iCs/>
+          <w:sz w:val="24"/>
+          <w:szCs w:val="24"/>
+        </w:rPr>
+        <w:t xml:space="preserve"> - JWT</w:t>
+      </w:r>
     </w:p>
     <w:p>
       <w:pPr>
@@ -1438,12 +1542,24 @@
       <w:r>
         <w:rPr>
           <w:rFonts w:ascii="Calibri" w:hAnsi="Calibri" w:cs="Calibri"/>
+          <w:b/>
+          <w:bCs/>
+          <w:sz w:val="24"/>
+          <w:szCs w:val="24"/>
+        </w:rPr>
+        <w:tab/>
+      </w:r>
+      <w:proofErr w:type="spellStart"/>
+      <w:r>
+        <w:rPr>
+          <w:rFonts w:ascii="Calibri" w:hAnsi="Calibri" w:cs="Calibri"/>
           <w:sz w:val="24"/>
           <w:szCs w:val="24"/>
           <w:u w:val="single"/>
         </w:rPr>
         <w:t>ShopriteDC</w:t>
       </w:r>
+      <w:proofErr w:type="spellEnd"/>
       <w:r>
         <w:rPr>
           <w:rFonts w:ascii="Calibri" w:hAnsi="Calibri" w:cs="Calibri"/>
@@ -1482,18 +1598,17 @@
           <w:sz w:val="24"/>
           <w:szCs w:val="24"/>
         </w:rPr>
-        <w:t xml:space="preserve">           </w:t>
-      </w:r>
-      <w:r>
-        <w:rPr>
-          <w:rFonts w:ascii="Calibri" w:hAnsi="Calibri" w:cs="Calibri"/>
-          <w:b/>
-          <w:bCs/>
-          <w:sz w:val="24"/>
-          <w:szCs w:val="24"/>
-        </w:rPr>
-        <w:tab/>
-        <w:t xml:space="preserve">           </w:t>
+        <w:t xml:space="preserve">          </w:t>
+      </w:r>
+      <w:r>
+        <w:rPr>
+          <w:rFonts w:ascii="Calibri" w:hAnsi="Calibri" w:cs="Calibri"/>
+          <w:b/>
+          <w:bCs/>
+          <w:sz w:val="24"/>
+          <w:szCs w:val="24"/>
+        </w:rPr>
+        <w:t xml:space="preserve"> </w:t>
       </w:r>
       <w:r>
         <w:rPr>
@@ -1635,12 +1750,24 @@
       <w:r>
         <w:rPr>
           <w:rFonts w:ascii="Calibri" w:hAnsi="Calibri" w:cs="Calibri"/>
+          <w:b/>
+          <w:bCs/>
+          <w:sz w:val="24"/>
+          <w:szCs w:val="24"/>
+        </w:rPr>
+        <w:tab/>
+      </w:r>
+      <w:proofErr w:type="spellStart"/>
+      <w:r>
+        <w:rPr>
+          <w:rFonts w:ascii="Calibri" w:hAnsi="Calibri" w:cs="Calibri"/>
           <w:sz w:val="24"/>
           <w:szCs w:val="24"/>
           <w:u w:val="single"/>
         </w:rPr>
         <w:t>ClearlyEnergy</w:t>
       </w:r>
+      <w:proofErr w:type="spellEnd"/>
       <w:r>
         <w:rPr>
           <w:rFonts w:ascii="Calibri" w:hAnsi="Calibri" w:cs="Calibri"/>
@@ -1680,18 +1807,17 @@
           <w:sz w:val="24"/>
           <w:szCs w:val="24"/>
         </w:rPr>
-        <w:t xml:space="preserve">          </w:t>
-      </w:r>
-      <w:r>
-        <w:rPr>
-          <w:rFonts w:ascii="Calibri" w:hAnsi="Calibri" w:cs="Calibri"/>
-          <w:b/>
-          <w:bCs/>
-          <w:sz w:val="24"/>
-          <w:szCs w:val="24"/>
-        </w:rPr>
-        <w:tab/>
-        <w:t xml:space="preserve">           </w:t>
+        <w:t xml:space="preserve">         </w:t>
+      </w:r>
+      <w:r>
+        <w:rPr>
+          <w:rFonts w:ascii="Calibri" w:hAnsi="Calibri" w:cs="Calibri"/>
+          <w:b/>
+          <w:bCs/>
+          <w:sz w:val="24"/>
+          <w:szCs w:val="24"/>
+        </w:rPr>
+        <w:t xml:space="preserve"> </w:t>
       </w:r>
       <w:r>
         <w:rPr>
@@ -1855,6 +1981,7 @@
         </w:rPr>
         <w:t xml:space="preserve"> </w:t>
       </w:r>
+      <w:proofErr w:type="spellStart"/>
       <w:r>
         <w:rPr>
           <w:rFonts w:ascii="Calibri" w:hAnsi="Calibri" w:cs="Calibri"/>
@@ -1866,6 +1993,7 @@
         </w:rPr>
         <w:t>HighCharts</w:t>
       </w:r>
+      <w:proofErr w:type="spellEnd"/>
       <w:r>
         <w:rPr>
           <w:rFonts w:ascii="Calibri" w:hAnsi="Calibri" w:cs="Calibri"/>
@@ -2135,6 +2263,7 @@
       <w:r>
         <w:tab/>
       </w:r>
+      <w:proofErr w:type="spellStart"/>
       <w:r>
         <w:rPr>
           <w:rFonts w:ascii="Calibri" w:hAnsi="Calibri" w:cs="Calibri"/>
@@ -2144,6 +2273,7 @@
         </w:rPr>
         <w:t>Turtlejar</w:t>
       </w:r>
+      <w:proofErr w:type="spellEnd"/>
       <w:r>
         <w:tab/>
       </w:r>
@@ -2296,7 +2426,7 @@
           <w:szCs w:val="24"/>
           <w:highlight w:val="cyan"/>
         </w:rPr>
-        <w:t>Leadership</w:t>
+        <w:t>Profile</w:t>
       </w:r>
       <w:r>
         <w:rPr>
@@ -2306,7 +2436,7 @@
           <w:szCs w:val="24"/>
           <w:highlight w:val="cyan"/>
         </w:rPr>
-        <w:t xml:space="preserve"> &amp;</w:t>
+        <w:t>s, Leadership &amp;</w:t>
       </w:r>
       <w:r>
         <w:rPr>
@@ -2326,7 +2456,17 @@
           <w:szCs w:val="24"/>
           <w:highlight w:val="cyan"/>
         </w:rPr>
-        <w:t>Achievements</w:t>
+        <w:t>Achievement</w:t>
+      </w:r>
+      <w:r>
+        <w:rPr>
+          <w:rFonts w:ascii="Calibri" w:hAnsi="Calibri" w:cs="Calibri"/>
+          <w:b/>
+          <w:sz w:val="24"/>
+          <w:szCs w:val="24"/>
+          <w:highlight w:val="cyan"/>
+        </w:rPr>
+        <w:t xml:space="preserve">s </w:t>
       </w:r>
       <w:r>
         <w:rPr>
@@ -2334,7 +2474,7 @@
           <w:b/>
           <w:color w:val="00B0F0"/>
         </w:rPr>
-        <w:t>_____________________________________________</w:t>
+        <w:t>___________________</w:t>
       </w:r>
       <w:r>
         <w:rPr>
@@ -2342,15 +2482,7 @@
           <w:b/>
           <w:color w:val="00B0F0"/>
         </w:rPr>
-        <w:t>__</w:t>
-      </w:r>
-      <w:r>
-        <w:rPr>
-          <w:rFonts w:ascii="Calibri" w:hAnsi="Calibri" w:cs="Calibri"/>
-          <w:b/>
-          <w:color w:val="00B0F0"/>
-        </w:rPr>
-        <w:t>__________</w:t>
+        <w:t>_____________________________</w:t>
       </w:r>
     </w:p>
     <w:p>
@@ -2375,15 +2507,59 @@
           <w:sz w:val="24"/>
           <w:szCs w:val="24"/>
         </w:rPr>
-        <w:t>Computer Talent Search</w:t>
-      </w:r>
-      <w:r>
-        <w:rPr>
-          <w:rFonts w:ascii="Calibri" w:hAnsi="Calibri" w:cs="Calibri"/>
-          <w:sz w:val="24"/>
-          <w:szCs w:val="24"/>
-        </w:rPr>
-        <w:t>: Received a Silver medal Certificate in the Elite division of the 2016 Talent Search sponsored by Standard Bank.</w:t>
+        <w:t>Computer Applications Olympiad</w:t>
+      </w:r>
+      <w:r>
+        <w:rPr>
+          <w:rFonts w:ascii="Calibri" w:hAnsi="Calibri" w:cs="Calibri"/>
+          <w:sz w:val="24"/>
+          <w:szCs w:val="24"/>
+        </w:rPr>
+        <w:t>:</w:t>
+      </w:r>
+      <w:r>
+        <w:rPr>
+          <w:rFonts w:ascii="Calibri" w:hAnsi="Calibri" w:cs="Calibri"/>
+          <w:sz w:val="24"/>
+          <w:szCs w:val="24"/>
+        </w:rPr>
+        <w:t xml:space="preserve"> Received a Gold certificate in the Grade 12</w:t>
+      </w:r>
+      <w:r>
+        <w:rPr>
+          <w:rFonts w:ascii="Calibri" w:hAnsi="Calibri" w:cs="Calibri"/>
+          <w:sz w:val="24"/>
+          <w:szCs w:val="24"/>
+        </w:rPr>
+        <w:t xml:space="preserve"> </w:t>
+      </w:r>
+      <w:r>
+        <w:rPr>
+          <w:rFonts w:ascii="Calibri" w:hAnsi="Calibri" w:cs="Calibri"/>
+          <w:sz w:val="24"/>
+          <w:szCs w:val="24"/>
+        </w:rPr>
+        <w:t xml:space="preserve">division of the 2016 Applications Olympiad sponsored by </w:t>
+      </w:r>
+      <w:proofErr w:type="spellStart"/>
+      <w:r>
+        <w:rPr>
+          <w:rFonts w:ascii="Calibri" w:hAnsi="Calibri" w:cs="Calibri"/>
+          <w:b/>
+          <w:bCs/>
+          <w:sz w:val="24"/>
+          <w:szCs w:val="24"/>
+        </w:rPr>
+        <w:t>Netlearn</w:t>
+      </w:r>
+      <w:proofErr w:type="spellEnd"/>
+      <w:r>
+        <w:rPr>
+          <w:rFonts w:ascii="Calibri" w:hAnsi="Calibri" w:cs="Calibri"/>
+          <w:sz w:val="24"/>
+          <w:szCs w:val="24"/>
+        </w:rPr>
+        <w:t>.</w:t>
       </w:r>
     </w:p>
     <w:p>
@@ -2404,27 +2580,55 @@
         <w:rPr>
           <w:rFonts w:ascii="Calibri" w:hAnsi="Calibri" w:cs="Calibri"/>
           <w:b/>
-          <w:bCs/>
-          <w:sz w:val="24"/>
-          <w:szCs w:val="24"/>
-        </w:rPr>
-        <w:t>Computer Applications Olympiad</w:t>
-      </w:r>
-      <w:r>
-        <w:rPr>
-          <w:rFonts w:ascii="Calibri" w:hAnsi="Calibri" w:cs="Calibri"/>
-          <w:sz w:val="24"/>
-          <w:szCs w:val="24"/>
-        </w:rPr>
-        <w:t>:</w:t>
-      </w:r>
-      <w:r>
-        <w:rPr>
-          <w:rFonts w:ascii="Calibri" w:hAnsi="Calibri" w:cs="Calibri"/>
-          <w:sz w:val="24"/>
-          <w:szCs w:val="24"/>
-        </w:rPr>
-        <w:t xml:space="preserve"> Received a Gold certificate in the Grade 12 division of the 2016 Applications Olympiad sponsored by Netlearn.</w:t>
+          <w:sz w:val="24"/>
+          <w:szCs w:val="24"/>
+        </w:rPr>
+        <w:t xml:space="preserve">Class </w:t>
+      </w:r>
+      <w:r>
+        <w:rPr>
+          <w:rFonts w:ascii="Calibri" w:hAnsi="Calibri" w:cs="Calibri"/>
+          <w:b/>
+          <w:sz w:val="24"/>
+          <w:szCs w:val="24"/>
+        </w:rPr>
+        <w:t>medal:</w:t>
+      </w:r>
+      <w:r>
+        <w:rPr>
+          <w:rFonts w:ascii="Calibri" w:hAnsi="Calibri" w:cs="Calibri"/>
+          <w:b/>
+          <w:sz w:val="24"/>
+          <w:szCs w:val="24"/>
+        </w:rPr>
+        <w:t xml:space="preserve"> </w:t>
+      </w:r>
+      <w:r>
+        <w:rPr>
+          <w:rFonts w:ascii="Calibri" w:hAnsi="Calibri" w:cs="Calibri"/>
+          <w:bCs/>
+          <w:sz w:val="24"/>
+          <w:szCs w:val="24"/>
+        </w:rPr>
+        <w:t xml:space="preserve">Achieved 94% </w:t>
+      </w:r>
+      <w:r>
+        <w:rPr>
+          <w:rFonts w:ascii="Calibri" w:hAnsi="Calibri" w:cs="Calibri"/>
+          <w:bCs/>
+          <w:sz w:val="24"/>
+          <w:szCs w:val="24"/>
+        </w:rPr>
+        <w:t xml:space="preserve">class record </w:t>
+      </w:r>
+      <w:r>
+        <w:rPr>
+          <w:rFonts w:ascii="Calibri" w:hAnsi="Calibri" w:cs="Calibri"/>
+          <w:bCs/>
+          <w:sz w:val="24"/>
+          <w:szCs w:val="24"/>
+        </w:rPr>
+        <w:t>for a course taught in Python and received a class medal from the Computer Science Department in 2018.</w:t>
       </w:r>
     </w:p>
     <w:p>
@@ -2436,76 +2640,79 @@
         </w:numPr>
         <w:spacing w:after="0" w:line="240" w:lineRule="auto"/>
         <w:rPr>
-          <w:rFonts w:ascii="Calibri" w:hAnsi="Calibri" w:cs="Calibri"/>
-          <w:sz w:val="24"/>
-          <w:szCs w:val="24"/>
-        </w:rPr>
-      </w:pPr>
-      <w:r>
-        <w:rPr>
-          <w:rFonts w:ascii="Calibri" w:hAnsi="Calibri" w:cs="Calibri"/>
-          <w:b/>
-          <w:sz w:val="24"/>
-          <w:szCs w:val="24"/>
-        </w:rPr>
-        <w:t>Dell Young Leaders Bursary:</w:t>
-      </w:r>
-      <w:r>
-        <w:rPr>
-          <w:rFonts w:ascii="Calibri" w:hAnsi="Calibri" w:cs="Calibri"/>
+          <w:rStyle w:val="Hyperlink"/>
+          <w:rFonts w:ascii="Calibri" w:hAnsi="Calibri" w:cs="Calibri"/>
+          <w:b/>
+          <w:bCs/>
+          <w:color w:val="auto"/>
+          <w:sz w:val="24"/>
+          <w:szCs w:val="24"/>
+          <w:u w:val="none"/>
+        </w:rPr>
+      </w:pPr>
+      <w:r>
+        <w:rPr>
+          <w:rFonts w:ascii="Calibri" w:hAnsi="Calibri" w:cs="Calibri"/>
+          <w:b/>
+          <w:bCs/>
+          <w:sz w:val="24"/>
+          <w:szCs w:val="24"/>
+        </w:rPr>
+        <w:t>Problem Solving Certificate</w:t>
+      </w:r>
+      <w:r>
+        <w:rPr>
+          <w:rFonts w:ascii="Calibri" w:hAnsi="Calibri" w:cs="Calibri"/>
+          <w:b/>
+          <w:bCs/>
+          <w:sz w:val="24"/>
+          <w:szCs w:val="24"/>
+        </w:rPr>
+        <w:t xml:space="preserve"> from </w:t>
+      </w:r>
+      <w:proofErr w:type="spellStart"/>
+      <w:r>
+        <w:rPr>
+          <w:rFonts w:ascii="Calibri" w:hAnsi="Calibri" w:cs="Calibri"/>
+          <w:b/>
+          <w:bCs/>
+          <w:sz w:val="24"/>
+          <w:szCs w:val="24"/>
+        </w:rPr>
+        <w:t>HackerRank</w:t>
+      </w:r>
+      <w:proofErr w:type="spellEnd"/>
+      <w:r>
+        <w:rPr>
+          <w:rFonts w:ascii="Calibri" w:hAnsi="Calibri" w:cs="Calibri"/>
+          <w:b/>
+          <w:bCs/>
+          <w:sz w:val="24"/>
+          <w:szCs w:val="24"/>
+        </w:rPr>
+        <w:t>:</w:t>
+      </w:r>
+      <w:r>
+        <w:rPr>
+          <w:rFonts w:ascii="Calibri" w:hAnsi="Calibri" w:cs="Calibri"/>
+          <w:b/>
+          <w:bCs/>
           <w:sz w:val="24"/>
           <w:szCs w:val="24"/>
         </w:rPr>
         <w:t xml:space="preserve"> </w:t>
       </w:r>
-      <w:r>
-        <w:rPr>
-          <w:rFonts w:ascii="Calibri" w:hAnsi="Calibri" w:cs="Calibri"/>
-          <w:sz w:val="24"/>
-          <w:szCs w:val="24"/>
-        </w:rPr>
-        <w:t>S</w:t>
-      </w:r>
-      <w:r>
-        <w:rPr>
-          <w:rFonts w:ascii="Calibri" w:hAnsi="Calibri" w:cs="Calibri"/>
-          <w:sz w:val="24"/>
-          <w:szCs w:val="24"/>
-        </w:rPr>
-        <w:t xml:space="preserve">elected </w:t>
-      </w:r>
-      <w:r>
-        <w:rPr>
-          <w:rFonts w:ascii="Calibri" w:hAnsi="Calibri" w:cs="Calibri"/>
-          <w:sz w:val="24"/>
-          <w:szCs w:val="24"/>
-        </w:rPr>
-        <w:t>among the top</w:t>
-      </w:r>
-      <w:r>
-        <w:rPr>
-          <w:rFonts w:ascii="Calibri" w:hAnsi="Calibri" w:cs="Calibri"/>
-          <w:sz w:val="24"/>
-          <w:szCs w:val="24"/>
-        </w:rPr>
-        <w:t xml:space="preserve"> 50 students at the </w:t>
-      </w:r>
-      <w:r>
-        <w:rPr>
-          <w:rFonts w:ascii="Calibri" w:hAnsi="Calibri" w:cs="Calibri"/>
-          <w:sz w:val="24"/>
-          <w:szCs w:val="24"/>
-        </w:rPr>
-        <w:t>University, for demonstration</w:t>
-      </w:r>
-      <w:r>
-        <w:rPr>
-          <w:rFonts w:ascii="Calibri" w:hAnsi="Calibri" w:cs="Calibri"/>
-          <w:sz w:val="24"/>
-          <w:szCs w:val="24"/>
-        </w:rPr>
-        <w:t xml:space="preserve"> of leadership potential and ability to overcome adversity.</w:t>
-      </w:r>
+      <w:hyperlink r:id="rId13" w:history="1">
+        <w:r>
+          <w:rPr>
+            <w:rStyle w:val="Hyperlink"/>
+            <w:rFonts w:ascii="Calibri" w:hAnsi="Calibri" w:cs="Calibri"/>
+            <w:sz w:val="24"/>
+            <w:szCs w:val="24"/>
+          </w:rPr>
+          <w:t>https://www.hackerrank.com/certificates/6e8af36e8bda</w:t>
+        </w:r>
+      </w:hyperlink>
     </w:p>
     <w:p>
       <w:pPr>
@@ -2525,174 +2732,11 @@
         <w:rPr>
           <w:rFonts w:ascii="Calibri" w:hAnsi="Calibri" w:cs="Calibri"/>
           <w:b/>
-          <w:sz w:val="24"/>
-          <w:szCs w:val="24"/>
-        </w:rPr>
-        <w:t xml:space="preserve">Class </w:t>
-      </w:r>
-      <w:r>
-        <w:rPr>
-          <w:rFonts w:ascii="Calibri" w:hAnsi="Calibri" w:cs="Calibri"/>
-          <w:b/>
-          <w:sz w:val="24"/>
-          <w:szCs w:val="24"/>
-        </w:rPr>
-        <w:t>medal:</w:t>
-      </w:r>
-      <w:r>
-        <w:rPr>
-          <w:rFonts w:ascii="Calibri" w:hAnsi="Calibri" w:cs="Calibri"/>
-          <w:b/>
-          <w:sz w:val="24"/>
-          <w:szCs w:val="24"/>
-        </w:rPr>
-        <w:t xml:space="preserve"> </w:t>
-      </w:r>
-      <w:r>
-        <w:rPr>
-          <w:rFonts w:ascii="Calibri" w:hAnsi="Calibri" w:cs="Calibri"/>
-          <w:bCs/>
-          <w:sz w:val="24"/>
-          <w:szCs w:val="24"/>
-        </w:rPr>
-        <w:t xml:space="preserve">Achieved 94% </w:t>
-      </w:r>
-      <w:r>
-        <w:rPr>
-          <w:rFonts w:ascii="Calibri" w:hAnsi="Calibri" w:cs="Calibri"/>
-          <w:bCs/>
-          <w:sz w:val="24"/>
-          <w:szCs w:val="24"/>
-        </w:rPr>
-        <w:t xml:space="preserve">class record </w:t>
-      </w:r>
-      <w:r>
-        <w:rPr>
-          <w:rFonts w:ascii="Calibri" w:hAnsi="Calibri" w:cs="Calibri"/>
-          <w:bCs/>
-          <w:sz w:val="24"/>
-          <w:szCs w:val="24"/>
-        </w:rPr>
-        <w:t>for a course taught in Python and received a class medal from the Computer Science Department in 2018.</w:t>
-      </w:r>
-    </w:p>
-    <w:p>
-      <w:pPr>
-        <w:pStyle w:val="ListParagraph"/>
-        <w:numPr>
-          <w:ilvl w:val="0"/>
-          <w:numId w:val="30"/>
-        </w:numPr>
-        <w:spacing w:after="0" w:line="240" w:lineRule="auto"/>
-        <w:rPr>
-          <w:rStyle w:val="Hyperlink"/>
-          <w:rFonts w:ascii="Calibri" w:hAnsi="Calibri" w:cs="Calibri"/>
-          <w:b/>
-          <w:bCs/>
-          <w:color w:val="auto"/>
-          <w:sz w:val="24"/>
-          <w:szCs w:val="24"/>
-          <w:u w:val="none"/>
-        </w:rPr>
-      </w:pPr>
-      <w:r>
-        <w:rPr>
-          <w:rFonts w:ascii="Calibri" w:hAnsi="Calibri" w:cs="Calibri"/>
-          <w:b/>
-          <w:bCs/>
-          <w:sz w:val="24"/>
-          <w:szCs w:val="24"/>
-        </w:rPr>
-        <w:t>Problem Solving Certificate</w:t>
-      </w:r>
-      <w:r>
-        <w:rPr>
-          <w:rFonts w:ascii="Calibri" w:hAnsi="Calibri" w:cs="Calibri"/>
-          <w:b/>
-          <w:bCs/>
-          <w:sz w:val="24"/>
-          <w:szCs w:val="24"/>
-        </w:rPr>
-        <w:t xml:space="preserve"> from HackerRank</w:t>
-      </w:r>
-      <w:r>
-        <w:rPr>
-          <w:rFonts w:ascii="Calibri" w:hAnsi="Calibri" w:cs="Calibri"/>
-          <w:b/>
-          <w:bCs/>
-          <w:sz w:val="24"/>
-          <w:szCs w:val="24"/>
-        </w:rPr>
-        <w:t xml:space="preserve">: </w:t>
-      </w:r>
-      <w:hyperlink r:id="rId13">
-        <w:r>
-          <w:rPr>
-            <w:rStyle w:val="Hyperlink"/>
-            <w:sz w:val="24"/>
-            <w:szCs w:val="24"/>
-          </w:rPr>
-          <w:t xml:space="preserve">Link to </w:t>
-        </w:r>
-        <w:r>
-          <w:rPr>
-            <w:rStyle w:val="Hyperlink"/>
-            <w:sz w:val="24"/>
-            <w:szCs w:val="24"/>
-          </w:rPr>
-          <w:t>c</w:t>
-        </w:r>
-        <w:r>
-          <w:rPr>
-            <w:rStyle w:val="Hyperlink"/>
-            <w:sz w:val="24"/>
-            <w:szCs w:val="24"/>
-          </w:rPr>
-          <w:t>ertificat</w:t>
-        </w:r>
-        <w:r>
-          <w:rPr>
-            <w:rStyle w:val="Hyperlink"/>
-            <w:sz w:val="24"/>
-            <w:szCs w:val="24"/>
-          </w:rPr>
-          <w:t>ion</w:t>
-        </w:r>
-      </w:hyperlink>
-    </w:p>
-    <w:p>
-      <w:pPr>
-        <w:pStyle w:val="ListParagraph"/>
-        <w:numPr>
-          <w:ilvl w:val="0"/>
-          <w:numId w:val="30"/>
-        </w:numPr>
-        <w:spacing w:after="0" w:line="240" w:lineRule="auto"/>
-        <w:rPr>
-          <w:rFonts w:ascii="Calibri" w:hAnsi="Calibri" w:cs="Calibri"/>
-          <w:sz w:val="24"/>
-          <w:szCs w:val="24"/>
-        </w:rPr>
-      </w:pPr>
-      <w:r>
-        <w:rPr>
-          <w:rFonts w:ascii="Calibri" w:hAnsi="Calibri" w:cs="Calibri"/>
-          <w:b/>
-          <w:bCs/>
-          <w:sz w:val="24"/>
-          <w:szCs w:val="24"/>
-        </w:rPr>
-        <w:t>The Complete Web Developer in 2023: Zero to Mastery</w:t>
-      </w:r>
-      <w:r>
-        <w:rPr>
-          <w:rFonts w:ascii="Calibri" w:hAnsi="Calibri" w:cs="Calibri"/>
-          <w:b/>
-          <w:bCs/>
-          <w:sz w:val="24"/>
-          <w:szCs w:val="24"/>
-        </w:rPr>
-        <w:t xml:space="preserve"> </w:t>
+          <w:bCs/>
+          <w:sz w:val="24"/>
+          <w:szCs w:val="24"/>
+        </w:rPr>
+        <w:t xml:space="preserve">The Complete Web Developer </w:t>
       </w:r>
       <w:r>
         <w:rPr>
@@ -2736,7 +2780,7 @@
             <w:sz w:val="24"/>
             <w:szCs w:val="24"/>
           </w:rPr>
-          <w:t>Link to certification</w:t>
+          <w:t>https://www.udemy.com/certificate/UC-2a496a09-e5db-46a9-a302-6c31747d8f16/</w:t>
         </w:r>
       </w:hyperlink>
     </w:p>
@@ -2754,33 +2798,37 @@
           <w:szCs w:val="24"/>
         </w:rPr>
       </w:pPr>
-      <w:r>
-        <w:rPr>
-          <w:rFonts w:ascii="Calibri" w:hAnsi="Calibri" w:cs="Calibri"/>
-          <w:b/>
-          <w:bCs/>
-          <w:sz w:val="24"/>
-          <w:szCs w:val="24"/>
-        </w:rPr>
-        <w:t>Made a Porfolio Website</w:t>
-      </w:r>
-      <w:r>
-        <w:rPr>
-          <w:rFonts w:ascii="Calibri" w:hAnsi="Calibri" w:cs="Calibri"/>
-          <w:b/>
-          <w:bCs/>
-          <w:sz w:val="24"/>
-          <w:szCs w:val="24"/>
-        </w:rPr>
-        <w:t>:</w:t>
-      </w:r>
-      <w:r>
-        <w:rPr>
-          <w:rFonts w:ascii="Calibri" w:hAnsi="Calibri" w:cs="Calibri"/>
-          <w:sz w:val="24"/>
-          <w:szCs w:val="24"/>
-        </w:rPr>
-        <w:t xml:space="preserve"> </w:t>
+      <w:proofErr w:type="spellStart"/>
+      <w:r>
+        <w:rPr>
+          <w:rFonts w:ascii="Calibri" w:hAnsi="Calibri" w:cs="Calibri"/>
+          <w:b/>
+          <w:bCs/>
+          <w:sz w:val="24"/>
+          <w:szCs w:val="24"/>
+        </w:rPr>
+        <w:t>HyperionDev</w:t>
+      </w:r>
+      <w:proofErr w:type="spellEnd"/>
+      <w:r>
+        <w:rPr>
+          <w:rFonts w:ascii="Calibri" w:hAnsi="Calibri" w:cs="Calibri"/>
+          <w:b/>
+          <w:bCs/>
+          <w:sz w:val="24"/>
+          <w:szCs w:val="24"/>
+        </w:rPr>
+        <w:t xml:space="preserve"> profile</w:t>
+      </w:r>
+      <w:r>
+        <w:rPr>
+          <w:rFonts w:ascii="Calibri" w:hAnsi="Calibri" w:cs="Calibri"/>
+          <w:b/>
+          <w:bCs/>
+          <w:sz w:val="24"/>
+          <w:szCs w:val="24"/>
+        </w:rPr>
+        <w:t xml:space="preserve">: </w:t>
       </w:r>
       <w:hyperlink r:id="rId15" w:history="1">
         <w:r>
@@ -2790,7 +2838,167 @@
             <w:sz w:val="24"/>
             <w:szCs w:val="24"/>
           </w:rPr>
-          <w:t>Link to Portfolio website</w:t>
+          <w:t>https:/</w:t>
+        </w:r>
+        <w:r>
+          <w:rPr>
+            <w:rStyle w:val="Hyperlink"/>
+            <w:rFonts w:ascii="Calibri" w:hAnsi="Calibri" w:cs="Calibri"/>
+            <w:sz w:val="24"/>
+            <w:szCs w:val="24"/>
+          </w:rPr>
+          <w:t>/</w:t>
+        </w:r>
+        <w:r>
+          <w:rPr>
+            <w:rStyle w:val="Hyperlink"/>
+            <w:rFonts w:ascii="Calibri" w:hAnsi="Calibri" w:cs="Calibri"/>
+            <w:sz w:val="24"/>
+            <w:szCs w:val="24"/>
+          </w:rPr>
+          <w:t>www.hyperiondev.com/portfolio/380600/</w:t>
+        </w:r>
+      </w:hyperlink>
+    </w:p>
+    <w:p>
+      <w:pPr>
+        <w:pStyle w:val="ListParagraph"/>
+        <w:numPr>
+          <w:ilvl w:val="0"/>
+          <w:numId w:val="30"/>
+        </w:numPr>
+        <w:spacing w:after="0" w:line="240" w:lineRule="auto"/>
+        <w:rPr>
+          <w:rFonts w:ascii="Calibri" w:hAnsi="Calibri" w:cs="Calibri"/>
+          <w:sz w:val="24"/>
+          <w:szCs w:val="24"/>
+        </w:rPr>
+      </w:pPr>
+      <w:r>
+        <w:rPr>
+          <w:rFonts w:ascii="Calibri" w:hAnsi="Calibri" w:cs="Calibri"/>
+          <w:b/>
+          <w:bCs/>
+          <w:sz w:val="24"/>
+          <w:szCs w:val="24"/>
+        </w:rPr>
+        <w:t>LinkedIn profile</w:t>
+      </w:r>
+      <w:r>
+        <w:rPr>
+          <w:rFonts w:ascii="Calibri" w:hAnsi="Calibri" w:cs="Calibri"/>
+          <w:b/>
+          <w:bCs/>
+          <w:sz w:val="24"/>
+          <w:szCs w:val="24"/>
+        </w:rPr>
+        <w:t xml:space="preserve">: </w:t>
+      </w:r>
+      <w:hyperlink r:id="rId16" w:history="1">
+        <w:r>
+          <w:rPr>
+            <w:rStyle w:val="Hyperlink"/>
+            <w:rFonts w:ascii="Calibri" w:hAnsi="Calibri" w:cs="Calibri"/>
+            <w:sz w:val="24"/>
+            <w:szCs w:val="24"/>
+          </w:rPr>
+          <w:t>https://www.linkedin.com/in/siphosethu-shumani-0b9865163/</w:t>
+        </w:r>
+      </w:hyperlink>
+      <w:r>
+        <w:rPr>
+          <w:rFonts w:ascii="Calibri" w:hAnsi="Calibri" w:cs="Calibri"/>
+          <w:sz w:val="24"/>
+          <w:szCs w:val="24"/>
+        </w:rPr>
+        <w:t xml:space="preserve"> </w:t>
+      </w:r>
+    </w:p>
+    <w:p>
+      <w:pPr>
+        <w:pStyle w:val="ListParagraph"/>
+        <w:numPr>
+          <w:ilvl w:val="0"/>
+          <w:numId w:val="30"/>
+        </w:numPr>
+        <w:spacing w:after="0" w:line="240" w:lineRule="auto"/>
+        <w:rPr>
+          <w:rFonts w:ascii="Calibri" w:hAnsi="Calibri" w:cs="Calibri"/>
+          <w:sz w:val="24"/>
+          <w:szCs w:val="24"/>
+        </w:rPr>
+      </w:pPr>
+      <w:r>
+        <w:rPr>
+          <w:rFonts w:ascii="Calibri" w:hAnsi="Calibri" w:cs="Calibri"/>
+          <w:b/>
+          <w:bCs/>
+          <w:sz w:val="24"/>
+          <w:szCs w:val="24"/>
+        </w:rPr>
+        <w:t>GitHub profile</w:t>
+      </w:r>
+      <w:r>
+        <w:rPr>
+          <w:rFonts w:ascii="Calibri" w:hAnsi="Calibri" w:cs="Calibri"/>
+          <w:sz w:val="24"/>
+          <w:szCs w:val="24"/>
+        </w:rPr>
+        <w:t xml:space="preserve">:  </w:t>
+      </w:r>
+      <w:hyperlink r:id="rId17" w:history="1">
+        <w:r>
+          <w:rPr>
+            <w:rStyle w:val="Hyperlink"/>
+            <w:rFonts w:ascii="Calibri" w:hAnsi="Calibri" w:cs="Calibri"/>
+            <w:sz w:val="24"/>
+            <w:szCs w:val="24"/>
+          </w:rPr>
+          <w:t>https://github.com/siphosethu1998</w:t>
+        </w:r>
+      </w:hyperlink>
+    </w:p>
+    <w:p>
+      <w:pPr>
+        <w:pStyle w:val="ListParagraph"/>
+        <w:numPr>
+          <w:ilvl w:val="0"/>
+          <w:numId w:val="30"/>
+        </w:numPr>
+        <w:spacing w:after="0" w:line="240" w:lineRule="auto"/>
+        <w:rPr>
+          <w:rFonts w:ascii="Calibri" w:hAnsi="Calibri" w:cs="Calibri"/>
+          <w:sz w:val="24"/>
+          <w:szCs w:val="24"/>
+        </w:rPr>
+      </w:pPr>
+      <w:r>
+        <w:rPr>
+          <w:rFonts w:ascii="Calibri" w:hAnsi="Calibri" w:cs="Calibri"/>
+          <w:b/>
+          <w:bCs/>
+          <w:sz w:val="24"/>
+          <w:szCs w:val="24"/>
+        </w:rPr>
+        <w:t>Made a Portfolio Website:</w:t>
+      </w:r>
+      <w:r>
+        <w:rPr>
+          <w:rFonts w:ascii="Calibri" w:hAnsi="Calibri" w:cs="Calibri"/>
+          <w:sz w:val="24"/>
+          <w:szCs w:val="24"/>
+        </w:rPr>
+        <w:t xml:space="preserve"> </w:t>
+      </w:r>
+      <w:hyperlink r:id="rId18" w:history="1">
+        <w:r>
+          <w:rPr>
+            <w:rStyle w:val="Hyperlink"/>
+            <w:rFonts w:ascii="Calibri" w:hAnsi="Calibri" w:cs="Calibri"/>
+            <w:sz w:val="24"/>
+            <w:szCs w:val="24"/>
+          </w:rPr>
+          <w:t>https://siphosethushumani.onrender.com/</w:t>
         </w:r>
       </w:hyperlink>
     </w:p>
@@ -3028,7 +3236,7 @@
         </w:rPr>
         <w:t xml:space="preserve">: </w:t>
       </w:r>
-      <w:hyperlink r:id="rId16">
+      <w:hyperlink r:id="rId19">
         <w:r>
           <w:rPr>
             <w:rStyle w:val="Hyperlink"/>
@@ -3047,7 +3255,7 @@
         </w:rPr>
         <w:t xml:space="preserve">, </w:t>
       </w:r>
-      <w:hyperlink r:id="rId17" w:history="1">
+      <w:hyperlink r:id="rId20" w:history="1">
         <w:r>
           <w:rPr>
             <w:rStyle w:val="Hyperlink"/>
@@ -3069,9 +3277,9 @@
       </w:r>
     </w:p>
     <w:sectPr>
-      <w:headerReference w:type="default" r:id="rId18"/>
-      <w:footerReference w:type="default" r:id="rId19"/>
-      <w:headerReference w:type="first" r:id="rId20"/>
+      <w:headerReference w:type="default" r:id="rId21"/>
+      <w:footerReference w:type="default" r:id="rId22"/>
+      <w:headerReference w:type="first" r:id="rId23"/>
       <w:pgSz w:w="11907" w:h="16839" w:code="9"/>
       <w:pgMar w:top="1077" w:right="1440" w:bottom="1077" w:left="1440" w:header="720" w:footer="720" w:gutter="0"/>
       <w:pgBorders w:offsetFrom="page">
@@ -7250,7 +7458,6 @@
   <w:style w:type="character" w:default="1" w:styleId="DefaultParagraphFont">
     <w:name w:val="Default Paragraph Font"/>
     <w:uiPriority w:val="1"/>
-    <w:semiHidden/>
     <w:unhideWhenUsed/>
   </w:style>
   <w:style w:type="table" w:default="1" w:styleId="TableNormal">
@@ -8344,12 +8551,6 @@
 </file>
 
 <file path=customXml/item1.xml><?xml version="1.0" encoding="utf-8"?>
-<p:properties xmlns:p="http://schemas.microsoft.com/office/2006/metadata/properties" xmlns:xsi="http://www.w3.org/2001/XMLSchema-instance">
-  <documentManagement/>
-</p:properties>
-</file>
-
-<file path=customXml/item2.xml><?xml version="1.0" encoding="utf-8"?>
 <?mso-contentType ?>
 <FormTemplates xmlns="http://schemas.microsoft.com/sharepoint/v3/contenttype/forms">
   <Display>DocumentLibraryForm</Display>
@@ -8358,7 +8559,7 @@
 </FormTemplates>
 </file>
 
-<file path=customXml/item3.xml><?xml version="1.0" encoding="utf-8"?>
+<file path=customXml/item2.xml><?xml version="1.0" encoding="utf-8"?>
 <ct:contentTypeSchema xmlns:ct="http://schemas.microsoft.com/office/2006/metadata/contentType" xmlns:ma="http://schemas.microsoft.com/office/2006/metadata/properties/metaAttributes" ct:_="" ma:_="" ma:contentTypeName="Document" ma:contentTypeID="0x0101006DA531F5920D9D4EB263C8D969142F4C" ma:contentTypeVersion="6" ma:contentTypeDescription="Create a new document." ma:contentTypeScope="" ma:versionID="b9b42c24ec9a0738f7e42a0676067886">
   <xsd:schema xmlns:xsd="http://www.w3.org/2001/XMLSchema" xmlns:xs="http://www.w3.org/2001/XMLSchema" xmlns:p="http://schemas.microsoft.com/office/2006/metadata/properties" xmlns:ns3="eb636870-dbf1-40b4-a856-d0f4e9d0f510" targetNamespace="http://schemas.microsoft.com/office/2006/metadata/properties" ma:root="true" ma:fieldsID="e801993281d853acdcde253fdb4f8b2f" ns3:_="">
     <xsd:import namespace="eb636870-dbf1-40b4-a856-d0f4e9d0f510"/>
@@ -8516,15 +8717,13 @@
 </ct:contentTypeSchema>
 </file>
 
-<file path=customXml/itemProps1.xml><?xml version="1.0" encoding="utf-8"?>
-<ds:datastoreItem xmlns:ds="http://schemas.openxmlformats.org/officeDocument/2006/customXml" ds:itemID="{7495DB07-9752-404F-93EF-BA1D7D45CBCE}">
-  <ds:schemaRefs>
-    <ds:schemaRef ds:uri="http://schemas.microsoft.com/office/2006/metadata/properties"/>
-  </ds:schemaRefs>
-</ds:datastoreItem>
+<file path=customXml/item3.xml><?xml version="1.0" encoding="utf-8"?>
+<p:properties xmlns:p="http://schemas.microsoft.com/office/2006/metadata/properties" xmlns:xsi="http://www.w3.org/2001/XMLSchema-instance">
+  <documentManagement/>
+</p:properties>
 </file>
 
-<file path=customXml/itemProps2.xml><?xml version="1.0" encoding="utf-8"?>
+<file path=customXml/itemProps1.xml><?xml version="1.0" encoding="utf-8"?>
 <ds:datastoreItem xmlns:ds="http://schemas.openxmlformats.org/officeDocument/2006/customXml" ds:itemID="{B8ECBBBB-9F55-4372-B467-8156DD3EB33B}">
   <ds:schemaRefs>
     <ds:schemaRef ds:uri="http://schemas.microsoft.com/sharepoint/v3/contenttype/forms"/>
@@ -8532,7 +8731,7 @@
 </ds:datastoreItem>
 </file>
 
-<file path=customXml/itemProps3.xml><?xml version="1.0" encoding="utf-8"?>
+<file path=customXml/itemProps2.xml><?xml version="1.0" encoding="utf-8"?>
 <ds:datastoreItem xmlns:ds="http://schemas.openxmlformats.org/officeDocument/2006/customXml" ds:itemID="{CD59535B-65D9-4600-8AAC-062E6C46D01B}">
   <ds:schemaRefs>
     <ds:schemaRef ds:uri="http://schemas.microsoft.com/office/2006/metadata/contentType"/>
@@ -8548,4 +8747,12 @@
     <ds:schemaRef ds:uri="http://schemas.microsoft.com/internal/obd"/>
   </ds:schemaRefs>
 </ds:datastoreItem>
+</file>
+
+<file path=customXml/itemProps3.xml><?xml version="1.0" encoding="utf-8"?>
+<ds:datastoreItem xmlns:ds="http://schemas.openxmlformats.org/officeDocument/2006/customXml" ds:itemID="{7495DB07-9752-404F-93EF-BA1D7D45CBCE}">
+  <ds:schemaRefs>
+    <ds:schemaRef ds:uri="http://schemas.microsoft.com/office/2006/metadata/properties"/>
+  </ds:schemaRefs>
+</ds:datastoreItem>
 </file>
</xml_diff>